<commit_message>
atualizado apresentacao.doc da equipe GDEV
</commit_message>
<xml_diff>
--- a/Apresentação Cesup Rede/Apresentação GDEV.docx
+++ b/Apresentação Cesup Rede/Apresentação GDEV.docx
@@ -7,88 +7,187 @@
         <w:t>Apresentação GDEV</w:t>
       </w:r>
     </w:p>
+    <w:p>
+      <w:r>
+        <w:t>Explicar de forma básica, simples algumas etapas que seguimos para criação de um sistema.</w:t>
+      </w:r>
+      <w:r>
+        <w:br/>
+      </w:r>
+    </w:p>
+    <w:p>
+      <w:r>
+        <w:t>1 – Etapa – Análise de requisitos</w:t>
+      </w:r>
+    </w:p>
+    <w:p>
+      <w:r>
+        <w:t>- Ouvir – Referência ao termo conhecido na área de desenvolvimento, como Levantamento de Requisitos.</w:t>
+      </w:r>
+    </w:p>
+    <w:p>
+      <w:r>
+        <w:t>* Qual informação será gravada?</w:t>
+      </w:r>
+    </w:p>
+    <w:p>
+      <w:r>
+        <w:t>* Qual informação queremos gerar?</w:t>
+      </w:r>
+    </w:p>
+    <w:p>
+      <w:r>
+        <w:t>* Qual é o fluxo do processo?</w:t>
+      </w:r>
+    </w:p>
+    <w:p>
+      <w:r>
+        <w:t xml:space="preserve">* </w:t>
+      </w:r>
+      <w:r>
+        <w:t xml:space="preserve">História de </w:t>
+      </w:r>
+      <w:r>
+        <w:t>Caso de uso</w:t>
+      </w:r>
+      <w:r>
+        <w:br/>
+      </w:r>
+    </w:p>
+    <w:p>
+      <w:r>
+        <w:t>- Negociar - Referência ao termo</w:t>
+      </w:r>
+      <w:r>
+        <w:t xml:space="preserve"> de </w:t>
+      </w:r>
+      <w:r>
+        <w:t>Regras de Negócios.</w:t>
+      </w:r>
+    </w:p>
+    <w:p>
+      <w:r>
+        <w:t>* Transcrever o que você quer que o seu sistema faça.</w:t>
+      </w:r>
+    </w:p>
+    <w:p>
+      <w:r>
+        <w:t xml:space="preserve">* Dizer </w:t>
+      </w:r>
+      <w:r>
+        <w:t>qual</w:t>
+      </w:r>
+      <w:r>
+        <w:t xml:space="preserve"> ação</w:t>
+      </w:r>
+      <w:r>
+        <w:t xml:space="preserve"> devemos</w:t>
+      </w:r>
+      <w:bookmarkStart w:id="0" w:name="_GoBack"/>
+      <w:bookmarkEnd w:id="0"/>
+      <w:r>
+        <w:t xml:space="preserve"> tomar para determinado evento</w:t>
+      </w:r>
+    </w:p>
+    <w:p>
+      <w:r>
+        <w:t xml:space="preserve">* Se é possível a programação, se tem alternativas, sugerir </w:t>
+      </w:r>
+      <w:r>
+        <w:t>ideias</w:t>
+      </w:r>
+      <w:r>
+        <w:t xml:space="preserve">. </w:t>
+      </w:r>
+    </w:p>
+    <w:p>
+      <w:r>
+        <w:t>Exemplo:  (</w:t>
+      </w:r>
+      <w:r>
+        <w:t>Usuário cadastra uma demanda. Ele pode consultar somente sua demanda? Consultar demanda do seu prefixo? Ou consultar todas demandas?)</w:t>
+      </w:r>
+    </w:p>
     <w:p/>
     <w:p>
       <w:r>
-        <w:t>1 – Etapa – Análise de requisitos</w:t>
-      </w:r>
-    </w:p>
-    <w:p>
-      <w:r>
-        <w:t>- Ouvir – Referência ao termo conhecido na área de desenvolvimento, como Levantamento de Requisitos.</w:t>
-      </w:r>
-    </w:p>
-    <w:p>
-      <w:r>
-        <w:t>* Qual informação será gravada?</w:t>
-      </w:r>
-    </w:p>
-    <w:p>
-      <w:r>
-        <w:t>* Qual informação queremos gerar?</w:t>
-      </w:r>
-    </w:p>
-    <w:p>
-      <w:r>
-        <w:t>* Qual é o fluxo do processo?</w:t>
-      </w:r>
-    </w:p>
-    <w:p>
-      <w:r>
-        <w:t>* Caso de uso</w:t>
-      </w:r>
-    </w:p>
-    <w:p>
-      <w:pPr>
-        <w:rPr>
-          <w:u w:val="single"/>
-        </w:rPr>
-      </w:pPr>
-    </w:p>
-    <w:p>
-      <w:r>
-        <w:t>- Negociar - Referência ao termo</w:t>
-      </w:r>
-      <w:r>
-        <w:t xml:space="preserve"> de </w:t>
-      </w:r>
-      <w:r>
-        <w:t>Regras de Negócios.</w:t>
-      </w:r>
-    </w:p>
-    <w:p>
-      <w:r>
-        <w:t xml:space="preserve">* Definem as operações, as regras no qual cada ação que for executada </w:t>
-      </w:r>
-      <w:r>
-        <w:t>esteja de acordo com uma</w:t>
-      </w:r>
-      <w:r>
-        <w:t xml:space="preserve"> regra definida</w:t>
-      </w:r>
-    </w:p>
-    <w:p>
-      <w:r>
-        <w:t xml:space="preserve">* Se é possível a programação, se tem alternativas, sugerir </w:t>
-      </w:r>
-      <w:r>
-        <w:t>ideias</w:t>
-      </w:r>
-      <w:r>
-        <w:t xml:space="preserve">. </w:t>
-      </w:r>
-    </w:p>
-    <w:p>
-      <w:r>
-        <w:t>Exemplo</w:t>
-      </w:r>
-      <w:proofErr w:type="gramStart"/>
-      <w:r>
-        <w:t>:  (</w:t>
-      </w:r>
-      <w:proofErr w:type="gramEnd"/>
-      <w:r>
-        <w:t>Demanda aberta com a localidade do ‘RS’ encaminha para equipe do ‘RS.</w:t>
+        <w:t>2 – Etapa – Modelagem de dados</w:t>
+      </w:r>
+    </w:p>
+    <w:p>
+      <w:r>
+        <w:t xml:space="preserve">- </w:t>
+      </w:r>
+      <w:r>
+        <w:t xml:space="preserve">É quando criamos entidades com atributos semelhantes </w:t>
+      </w:r>
+      <w:r>
+        <w:t>e transformamos em tabelas relacionais.</w:t>
+      </w:r>
+    </w:p>
+    <w:p>
+      <w:r>
+        <w:t>- É a estrutura</w:t>
+      </w:r>
+      <w:r>
+        <w:t>ção</w:t>
+      </w:r>
+      <w:r>
+        <w:t xml:space="preserve"> do Banco de Dados, como serão </w:t>
+      </w:r>
+      <w:r>
+        <w:t>armazenadas</w:t>
+      </w:r>
+      <w:r>
+        <w:t xml:space="preserve"> as informações do sistema.</w:t>
+      </w:r>
+    </w:p>
+    <w:p/>
+    <w:p>
+      <w:r>
+        <w:t>3 – Programação</w:t>
+      </w:r>
+    </w:p>
+    <w:p>
+      <w:r>
+        <w:t xml:space="preserve">- Backend: </w:t>
+      </w:r>
+      <w:r>
+        <w:t>Converter as regras de negócios através de uma linguagem programação no qual a máquina possa interpretar.</w:t>
+      </w:r>
+    </w:p>
+    <w:p>
+      <w:r>
+        <w:t>- Serve como intermediador</w:t>
+      </w:r>
+      <w:r>
+        <w:t xml:space="preserve"> </w:t>
+      </w:r>
+      <w:r>
+        <w:t>entre a interface e o B</w:t>
+      </w:r>
+      <w:r>
+        <w:t xml:space="preserve">anco de </w:t>
+      </w:r>
+      <w:r>
+        <w:t>D</w:t>
+      </w:r>
+      <w:r>
+        <w:t>ados</w:t>
+      </w:r>
+      <w:r>
+        <w:t>. Verifica a informação que vem da interface</w:t>
+      </w:r>
+      <w:r>
+        <w:t xml:space="preserve"> se</w:t>
+      </w:r>
+      <w:r>
+        <w:t xml:space="preserve"> está de acordo com as regras definidas.</w:t>
+      </w:r>
+    </w:p>
+    <w:p>
+      <w:r>
+        <w:t>Exemplo:  (Demanda aberta com a localidade do ‘RS’ encaminha para equipe do ‘RS.</w:t>
       </w:r>
     </w:p>
     <w:p>
@@ -100,7 +199,54 @@
     <w:p/>
     <w:p>
       <w:r>
-        <w:t>2 – Etapa – Modelagem de dados</w:t>
+        <w:t xml:space="preserve">* Responsável por </w:t>
+      </w:r>
+      <w:r>
+        <w:t>intermediar e validar as informações transitáveis da interface para o Banco de Dados</w:t>
+      </w:r>
+    </w:p>
+    <w:p>
+      <w:r>
+        <w:t xml:space="preserve">- Frontend: Responsável pela criação da interface, elementos da tela do usuário, configuração </w:t>
+      </w:r>
+      <w:r>
+        <w:t>do estilo da página</w:t>
+      </w:r>
+    </w:p>
+    <w:p>
+      <w:r>
+        <w:t>Ações dos elementos e validações do formulário.</w:t>
+      </w:r>
+    </w:p>
+    <w:p/>
+    <w:p>
+      <w:r>
+        <w:t>4 – Teste</w:t>
+      </w:r>
+      <w:r>
+        <w:t xml:space="preserve"> e Publicação no Servidor</w:t>
+      </w:r>
+    </w:p>
+    <w:p>
+      <w:r>
+        <w:t>Verificar se o sistema possui erros ou falhas (constantes)</w:t>
+      </w:r>
+    </w:p>
+    <w:p>
+      <w:r>
+        <w:t xml:space="preserve">Verificar se o sistema </w:t>
+      </w:r>
+      <w:r>
+        <w:t>obedecer às</w:t>
+      </w:r>
+      <w:r>
+        <w:t xml:space="preserve"> regras estabelecidas</w:t>
+      </w:r>
+    </w:p>
+    <w:p>
+      <w:r>
+        <w:lastRenderedPageBreak/>
+        <w:t>Verificar o desempenho do sistema</w:t>
       </w:r>
     </w:p>
     <w:p>
@@ -108,97 +254,38 @@
         <w:t xml:space="preserve">- </w:t>
       </w:r>
       <w:r>
-        <w:t xml:space="preserve">É quando criamos entidades com atributos semelhantes </w:t>
-      </w:r>
-      <w:r>
-        <w:t>e transformamos em tabelas relacionais.</w:t>
+        <w:t>Após todos os testes realizados, é publicado o código fonte</w:t>
+      </w:r>
+      <w:r>
+        <w:t xml:space="preserve"> </w:t>
+      </w:r>
+      <w:r>
+        <w:t>do sistema no servidor oficial.</w:t>
+      </w:r>
+    </w:p>
+    <w:p>
+      <w:r>
+        <w:t xml:space="preserve">- </w:t>
+      </w:r>
+      <w:r>
+        <w:t>Feito a publicação, o sistema já fica disponível para o usuário</w:t>
+      </w:r>
+      <w:r>
+        <w:t xml:space="preserve"> </w:t>
+      </w:r>
+      <w:r>
+        <w:t>acessar</w:t>
       </w:r>
     </w:p>
     <w:p/>
     <w:p>
       <w:r>
-        <w:t>3 – Programação</w:t>
-      </w:r>
-    </w:p>
-    <w:p>
-      <w:r>
-        <w:t xml:space="preserve">- </w:t>
-      </w:r>
-      <w:proofErr w:type="spellStart"/>
-      <w:r>
-        <w:t>Backend</w:t>
-      </w:r>
-      <w:proofErr w:type="spellEnd"/>
-      <w:r>
-        <w:t xml:space="preserve">: Conversão das regras de negócios </w:t>
-      </w:r>
-      <w:r>
-        <w:t xml:space="preserve">através de uma </w:t>
-      </w:r>
-      <w:r>
-        <w:t>linguagem de</w:t>
-      </w:r>
-      <w:r>
-        <w:t xml:space="preserve"> programação, no qual possa ser </w:t>
-      </w:r>
-      <w:proofErr w:type="gramStart"/>
-      <w:r>
-        <w:t>interpretada</w:t>
-      </w:r>
-      <w:proofErr w:type="gramEnd"/>
-      <w:r>
-        <w:t xml:space="preserve"> pela </w:t>
-      </w:r>
-      <w:r>
-        <w:t xml:space="preserve">máquina. </w:t>
-      </w:r>
-    </w:p>
-    <w:p>
-      <w:r>
-        <w:t xml:space="preserve">* Responsável por </w:t>
-      </w:r>
-      <w:r>
-        <w:t>intermediar e validar as informações transitáveis da interface para o Banco de Dados</w:t>
-      </w:r>
-    </w:p>
-    <w:p>
-      <w:r>
-        <w:t xml:space="preserve">- </w:t>
-      </w:r>
-      <w:proofErr w:type="spellStart"/>
-      <w:r>
-        <w:t>Frontend</w:t>
-      </w:r>
-      <w:proofErr w:type="spellEnd"/>
-      <w:r>
-        <w:t xml:space="preserve">: Responsável pela criação da interface, elementos da tela do usuário, configuração </w:t>
-      </w:r>
-      <w:r>
-        <w:t>do estilo da página</w:t>
-      </w:r>
-      <w:bookmarkStart w:id="0" w:name="_GoBack"/>
-      <w:bookmarkEnd w:id="0"/>
-    </w:p>
-    <w:p/>
-    <w:p>
-      <w:r>
-        <w:t>4 – Teste</w:t>
-      </w:r>
-    </w:p>
-    <w:p>
-      <w:r>
-        <w:t>Verificar se o sistema possui erros ou falhas (constantes)</w:t>
-      </w:r>
-    </w:p>
-    <w:p>
-      <w:r>
-        <w:t xml:space="preserve">Verificar se o sistema </w:t>
-      </w:r>
-      <w:r>
-        <w:t>obedecer às</w:t>
-      </w:r>
-      <w:r>
-        <w:t xml:space="preserve"> regras estabelecidas</w:t>
+        <w:t>Finally</w:t>
+      </w:r>
+    </w:p>
+    <w:p>
+      <w:r>
+        <w:t>Apenas algumas etapas necessárias para entender o básico para a criação de um sistema</w:t>
       </w:r>
     </w:p>
     <w:sectPr>
@@ -209,6 +296,297 @@
     </w:sectPr>
   </w:body>
 </w:document>
+</file>
+
+<file path=word/numbering.xml><?xml version="1.0" encoding="utf-8"?>
+<w:numbering xmlns:wpc="http://schemas.microsoft.com/office/word/2010/wordprocessingCanvas" xmlns:cx="http://schemas.microsoft.com/office/drawing/2014/chartex" xmlns:cx1="http://schemas.microsoft.com/office/drawing/2015/9/8/chartex" xmlns:mc="http://schemas.openxmlformats.org/markup-compatibility/2006" xmlns:o="urn:schemas-microsoft-com:office:office" xmlns:r="http://schemas.openxmlformats.org/officeDocument/2006/relationships" xmlns:m="http://schemas.openxmlformats.org/officeDocument/2006/math" xmlns:v="urn:schemas-microsoft-com:vml" xmlns:wp14="http://schemas.microsoft.com/office/word/2010/wordprocessingDrawing" xmlns:wp="http://schemas.openxmlformats.org/drawingml/2006/wordprocessingDrawing" xmlns:w10="urn:schemas-microsoft-com:office:word" xmlns:w="http://schemas.openxmlformats.org/wordprocessingml/2006/main" xmlns:w14="http://schemas.microsoft.com/office/word/2010/wordml" xmlns:w15="http://schemas.microsoft.com/office/word/2012/wordml" xmlns:w16se="http://schemas.microsoft.com/office/word/2015/wordml/symex" xmlns:wpg="http://schemas.microsoft.com/office/word/2010/wordprocessingGroup" xmlns:wpi="http://schemas.microsoft.com/office/word/2010/wordprocessingInk" xmlns:wne="http://schemas.microsoft.com/office/word/2006/wordml" xmlns:wps="http://schemas.microsoft.com/office/word/2010/wordprocessingShape" mc:Ignorable="w14 w15 w16se wp14">
+  <w:abstractNum w:abstractNumId="0" w15:restartNumberingAfterBreak="0">
+    <w:nsid w:val="3DAA56FF"/>
+    <w:multiLevelType w:val="hybridMultilevel"/>
+    <w:tmpl w:val="67B27F1A"/>
+    <w:lvl w:ilvl="0" w:tplc="8886F8D6">
+      <w:start w:val="1"/>
+      <w:numFmt w:val="bullet"/>
+      <w:lvlText w:val="-"/>
+      <w:lvlJc w:val="left"/>
+      <w:pPr>
+        <w:tabs>
+          <w:tab w:val="num" w:pos="720"/>
+        </w:tabs>
+        <w:ind w:left="720" w:hanging="360"/>
+      </w:pPr>
+      <w:rPr>
+        <w:rFonts w:ascii="Times New Roman" w:hAnsi="Times New Roman" w:hint="default"/>
+      </w:rPr>
+    </w:lvl>
+    <w:lvl w:ilvl="1" w:tplc="C66CD43C" w:tentative="1">
+      <w:start w:val="1"/>
+      <w:numFmt w:val="bullet"/>
+      <w:lvlText w:val="-"/>
+      <w:lvlJc w:val="left"/>
+      <w:pPr>
+        <w:tabs>
+          <w:tab w:val="num" w:pos="1440"/>
+        </w:tabs>
+        <w:ind w:left="1440" w:hanging="360"/>
+      </w:pPr>
+      <w:rPr>
+        <w:rFonts w:ascii="Times New Roman" w:hAnsi="Times New Roman" w:hint="default"/>
+      </w:rPr>
+    </w:lvl>
+    <w:lvl w:ilvl="2" w:tplc="7C8ECC8C" w:tentative="1">
+      <w:start w:val="1"/>
+      <w:numFmt w:val="bullet"/>
+      <w:lvlText w:val="-"/>
+      <w:lvlJc w:val="left"/>
+      <w:pPr>
+        <w:tabs>
+          <w:tab w:val="num" w:pos="2160"/>
+        </w:tabs>
+        <w:ind w:left="2160" w:hanging="360"/>
+      </w:pPr>
+      <w:rPr>
+        <w:rFonts w:ascii="Times New Roman" w:hAnsi="Times New Roman" w:hint="default"/>
+      </w:rPr>
+    </w:lvl>
+    <w:lvl w:ilvl="3" w:tplc="CE5E8C68" w:tentative="1">
+      <w:start w:val="1"/>
+      <w:numFmt w:val="bullet"/>
+      <w:lvlText w:val="-"/>
+      <w:lvlJc w:val="left"/>
+      <w:pPr>
+        <w:tabs>
+          <w:tab w:val="num" w:pos="2880"/>
+        </w:tabs>
+        <w:ind w:left="2880" w:hanging="360"/>
+      </w:pPr>
+      <w:rPr>
+        <w:rFonts w:ascii="Times New Roman" w:hAnsi="Times New Roman" w:hint="default"/>
+      </w:rPr>
+    </w:lvl>
+    <w:lvl w:ilvl="4" w:tplc="04F8E31C" w:tentative="1">
+      <w:start w:val="1"/>
+      <w:numFmt w:val="bullet"/>
+      <w:lvlText w:val="-"/>
+      <w:lvlJc w:val="left"/>
+      <w:pPr>
+        <w:tabs>
+          <w:tab w:val="num" w:pos="3600"/>
+        </w:tabs>
+        <w:ind w:left="3600" w:hanging="360"/>
+      </w:pPr>
+      <w:rPr>
+        <w:rFonts w:ascii="Times New Roman" w:hAnsi="Times New Roman" w:hint="default"/>
+      </w:rPr>
+    </w:lvl>
+    <w:lvl w:ilvl="5" w:tplc="38E2B2EE" w:tentative="1">
+      <w:start w:val="1"/>
+      <w:numFmt w:val="bullet"/>
+      <w:lvlText w:val="-"/>
+      <w:lvlJc w:val="left"/>
+      <w:pPr>
+        <w:tabs>
+          <w:tab w:val="num" w:pos="4320"/>
+        </w:tabs>
+        <w:ind w:left="4320" w:hanging="360"/>
+      </w:pPr>
+      <w:rPr>
+        <w:rFonts w:ascii="Times New Roman" w:hAnsi="Times New Roman" w:hint="default"/>
+      </w:rPr>
+    </w:lvl>
+    <w:lvl w:ilvl="6" w:tplc="C98463CC" w:tentative="1">
+      <w:start w:val="1"/>
+      <w:numFmt w:val="bullet"/>
+      <w:lvlText w:val="-"/>
+      <w:lvlJc w:val="left"/>
+      <w:pPr>
+        <w:tabs>
+          <w:tab w:val="num" w:pos="5040"/>
+        </w:tabs>
+        <w:ind w:left="5040" w:hanging="360"/>
+      </w:pPr>
+      <w:rPr>
+        <w:rFonts w:ascii="Times New Roman" w:hAnsi="Times New Roman" w:hint="default"/>
+      </w:rPr>
+    </w:lvl>
+    <w:lvl w:ilvl="7" w:tplc="E4E6CF84" w:tentative="1">
+      <w:start w:val="1"/>
+      <w:numFmt w:val="bullet"/>
+      <w:lvlText w:val="-"/>
+      <w:lvlJc w:val="left"/>
+      <w:pPr>
+        <w:tabs>
+          <w:tab w:val="num" w:pos="5760"/>
+        </w:tabs>
+        <w:ind w:left="5760" w:hanging="360"/>
+      </w:pPr>
+      <w:rPr>
+        <w:rFonts w:ascii="Times New Roman" w:hAnsi="Times New Roman" w:hint="default"/>
+      </w:rPr>
+    </w:lvl>
+    <w:lvl w:ilvl="8" w:tplc="A6CE9840" w:tentative="1">
+      <w:start w:val="1"/>
+      <w:numFmt w:val="bullet"/>
+      <w:lvlText w:val="-"/>
+      <w:lvlJc w:val="left"/>
+      <w:pPr>
+        <w:tabs>
+          <w:tab w:val="num" w:pos="6480"/>
+        </w:tabs>
+        <w:ind w:left="6480" w:hanging="360"/>
+      </w:pPr>
+      <w:rPr>
+        <w:rFonts w:ascii="Times New Roman" w:hAnsi="Times New Roman" w:hint="default"/>
+      </w:rPr>
+    </w:lvl>
+  </w:abstractNum>
+  <w:abstractNum w:abstractNumId="1" w15:restartNumberingAfterBreak="0">
+    <w:nsid w:val="6393443B"/>
+    <w:multiLevelType w:val="hybridMultilevel"/>
+    <w:tmpl w:val="872C46B2"/>
+    <w:lvl w:ilvl="0" w:tplc="7F544416">
+      <w:start w:val="1"/>
+      <w:numFmt w:val="bullet"/>
+      <w:lvlText w:val="-"/>
+      <w:lvlJc w:val="left"/>
+      <w:pPr>
+        <w:tabs>
+          <w:tab w:val="num" w:pos="720"/>
+        </w:tabs>
+        <w:ind w:left="720" w:hanging="360"/>
+      </w:pPr>
+      <w:rPr>
+        <w:rFonts w:ascii="Times New Roman" w:hAnsi="Times New Roman" w:hint="default"/>
+      </w:rPr>
+    </w:lvl>
+    <w:lvl w:ilvl="1" w:tplc="6862FBF6" w:tentative="1">
+      <w:start w:val="1"/>
+      <w:numFmt w:val="bullet"/>
+      <w:lvlText w:val="-"/>
+      <w:lvlJc w:val="left"/>
+      <w:pPr>
+        <w:tabs>
+          <w:tab w:val="num" w:pos="1440"/>
+        </w:tabs>
+        <w:ind w:left="1440" w:hanging="360"/>
+      </w:pPr>
+      <w:rPr>
+        <w:rFonts w:ascii="Times New Roman" w:hAnsi="Times New Roman" w:hint="default"/>
+      </w:rPr>
+    </w:lvl>
+    <w:lvl w:ilvl="2" w:tplc="A204F000" w:tentative="1">
+      <w:start w:val="1"/>
+      <w:numFmt w:val="bullet"/>
+      <w:lvlText w:val="-"/>
+      <w:lvlJc w:val="left"/>
+      <w:pPr>
+        <w:tabs>
+          <w:tab w:val="num" w:pos="2160"/>
+        </w:tabs>
+        <w:ind w:left="2160" w:hanging="360"/>
+      </w:pPr>
+      <w:rPr>
+        <w:rFonts w:ascii="Times New Roman" w:hAnsi="Times New Roman" w:hint="default"/>
+      </w:rPr>
+    </w:lvl>
+    <w:lvl w:ilvl="3" w:tplc="D7AA2B66" w:tentative="1">
+      <w:start w:val="1"/>
+      <w:numFmt w:val="bullet"/>
+      <w:lvlText w:val="-"/>
+      <w:lvlJc w:val="left"/>
+      <w:pPr>
+        <w:tabs>
+          <w:tab w:val="num" w:pos="2880"/>
+        </w:tabs>
+        <w:ind w:left="2880" w:hanging="360"/>
+      </w:pPr>
+      <w:rPr>
+        <w:rFonts w:ascii="Times New Roman" w:hAnsi="Times New Roman" w:hint="default"/>
+      </w:rPr>
+    </w:lvl>
+    <w:lvl w:ilvl="4" w:tplc="446C4986" w:tentative="1">
+      <w:start w:val="1"/>
+      <w:numFmt w:val="bullet"/>
+      <w:lvlText w:val="-"/>
+      <w:lvlJc w:val="left"/>
+      <w:pPr>
+        <w:tabs>
+          <w:tab w:val="num" w:pos="3600"/>
+        </w:tabs>
+        <w:ind w:left="3600" w:hanging="360"/>
+      </w:pPr>
+      <w:rPr>
+        <w:rFonts w:ascii="Times New Roman" w:hAnsi="Times New Roman" w:hint="default"/>
+      </w:rPr>
+    </w:lvl>
+    <w:lvl w:ilvl="5" w:tplc="2474F0D2" w:tentative="1">
+      <w:start w:val="1"/>
+      <w:numFmt w:val="bullet"/>
+      <w:lvlText w:val="-"/>
+      <w:lvlJc w:val="left"/>
+      <w:pPr>
+        <w:tabs>
+          <w:tab w:val="num" w:pos="4320"/>
+        </w:tabs>
+        <w:ind w:left="4320" w:hanging="360"/>
+      </w:pPr>
+      <w:rPr>
+        <w:rFonts w:ascii="Times New Roman" w:hAnsi="Times New Roman" w:hint="default"/>
+      </w:rPr>
+    </w:lvl>
+    <w:lvl w:ilvl="6" w:tplc="29CAAD90" w:tentative="1">
+      <w:start w:val="1"/>
+      <w:numFmt w:val="bullet"/>
+      <w:lvlText w:val="-"/>
+      <w:lvlJc w:val="left"/>
+      <w:pPr>
+        <w:tabs>
+          <w:tab w:val="num" w:pos="5040"/>
+        </w:tabs>
+        <w:ind w:left="5040" w:hanging="360"/>
+      </w:pPr>
+      <w:rPr>
+        <w:rFonts w:ascii="Times New Roman" w:hAnsi="Times New Roman" w:hint="default"/>
+      </w:rPr>
+    </w:lvl>
+    <w:lvl w:ilvl="7" w:tplc="0706B6CC" w:tentative="1">
+      <w:start w:val="1"/>
+      <w:numFmt w:val="bullet"/>
+      <w:lvlText w:val="-"/>
+      <w:lvlJc w:val="left"/>
+      <w:pPr>
+        <w:tabs>
+          <w:tab w:val="num" w:pos="5760"/>
+        </w:tabs>
+        <w:ind w:left="5760" w:hanging="360"/>
+      </w:pPr>
+      <w:rPr>
+        <w:rFonts w:ascii="Times New Roman" w:hAnsi="Times New Roman" w:hint="default"/>
+      </w:rPr>
+    </w:lvl>
+    <w:lvl w:ilvl="8" w:tplc="2EFA818C" w:tentative="1">
+      <w:start w:val="1"/>
+      <w:numFmt w:val="bullet"/>
+      <w:lvlText w:val="-"/>
+      <w:lvlJc w:val="left"/>
+      <w:pPr>
+        <w:tabs>
+          <w:tab w:val="num" w:pos="6480"/>
+        </w:tabs>
+        <w:ind w:left="6480" w:hanging="360"/>
+      </w:pPr>
+      <w:rPr>
+        <w:rFonts w:ascii="Times New Roman" w:hAnsi="Times New Roman" w:hint="default"/>
+      </w:rPr>
+    </w:lvl>
+  </w:abstractNum>
+  <w:num w:numId="1">
+    <w:abstractNumId w:val="0"/>
+  </w:num>
+  <w:num w:numId="2">
+    <w:abstractNumId w:val="1"/>
+  </w:num>
+</w:numbering>
 </file>
 
 <file path=word/styles.xml><?xml version="1.0" encoding="utf-8"?>
@@ -608,7 +986,6 @@
   <w:style w:type="character" w:default="1" w:styleId="Fontepargpadro">
     <w:name w:val="Default Paragraph Font"/>
     <w:uiPriority w:val="1"/>
-    <w:semiHidden/>
     <w:unhideWhenUsed/>
   </w:style>
   <w:style w:type="table" w:default="1" w:styleId="Tabelanormal">
@@ -641,6 +1018,24 @@
     <w:rPr>
       <w:b/>
       <w:bCs/>
+    </w:rPr>
+  </w:style>
+  <w:style w:type="paragraph" w:styleId="PargrafodaLista">
+    <w:name w:val="List Paragraph"/>
+    <w:basedOn w:val="Normal"/>
+    <w:uiPriority w:val="34"/>
+    <w:qFormat/>
+    <w:rsid w:val="005464B7"/>
+    <w:pPr>
+      <w:spacing w:after="0" w:line="240" w:lineRule="auto"/>
+      <w:ind w:left="720"/>
+      <w:contextualSpacing/>
+    </w:pPr>
+    <w:rPr>
+      <w:rFonts w:ascii="Times New Roman" w:eastAsia="Times New Roman" w:hAnsi="Times New Roman" w:cs="Times New Roman"/>
+      <w:sz w:val="24"/>
+      <w:szCs w:val="24"/>
+      <w:lang w:eastAsia="pt-BR"/>
     </w:rPr>
   </w:style>
 </w:styles>

</xml_diff>